<commit_message>
Changes log created. Now all changes are logged and can be viewed in JC Preview.
</commit_message>
<xml_diff>
--- a/frontend/src/templates/Report_Templates/LT_REPORT_TEMPLATE_NABL.docx
+++ b/frontend/src/templates/Report_Templates/LT_REPORT_TEMPLATE_NABL.docx
@@ -27,8 +27,8 @@
           <w:b/>
           <w:caps/>
           <w:color w:val="1F497D"/>
-          <w:sz w:val="36"/>
-          <w:szCs w:val="36"/>
+          <w:sz w:val="32"/>
+          <w:szCs w:val="32"/>
         </w:rPr>
       </w:pPr>
       <w:r>
@@ -42,8 +42,13 @@
         </w:rPr>
         <w:tab/>
       </w:r>
-      <w:bookmarkStart w:id="0" w:name="_Hlk212107658"/>
-      <w:r>
+    </w:p>
+    <w:p>
+      <w:pPr>
+        <w:tabs>
+          <w:tab w:val="center" w:pos="4635"/>
+          <w:tab w:val="left" w:pos="8580"/>
+        </w:tabs>
         <w:rPr>
           <w:rFonts w:cstheme="minorHAnsi"/>
           <w:b/>
@@ -52,8 +57,7 @@
           <w:sz w:val="32"/>
           <w:szCs w:val="32"/>
         </w:rPr>
-        <w:t>{</w:t>
-      </w:r>
+      </w:pPr>
       <w:r>
         <w:rPr>
           <w:rFonts w:cstheme="minorHAnsi"/>
@@ -63,7 +67,7 @@
           <w:sz w:val="32"/>
           <w:szCs w:val="32"/>
         </w:rPr>
-        <w:t>testName</w:t>
+        <w:tab/>
       </w:r>
       <w:r>
         <w:rPr>
@@ -74,9 +78,30 @@
           <w:sz w:val="32"/>
           <w:szCs w:val="32"/>
         </w:rPr>
+        <w:t>{</w:t>
+      </w:r>
+      <w:r>
+        <w:rPr>
+          <w:rFonts w:cstheme="minorHAnsi"/>
+          <w:b/>
+          <w:caps/>
+          <w:color w:val="1F497D"/>
+          <w:sz w:val="32"/>
+          <w:szCs w:val="32"/>
+        </w:rPr>
+        <w:t>currentTest_testName</w:t>
+      </w:r>
+      <w:r>
+        <w:rPr>
+          <w:rFonts w:cstheme="minorHAnsi"/>
+          <w:b/>
+          <w:caps/>
+          <w:color w:val="1F497D"/>
+          <w:sz w:val="32"/>
+          <w:szCs w:val="32"/>
+        </w:rPr>
         <w:t xml:space="preserve">} </w:t>
       </w:r>
-      <w:bookmarkEnd w:id="0"/>
       <w:r>
         <w:rPr>
           <w:rFonts w:cstheme="minorHAnsi"/>
@@ -156,6 +181,7 @@
         </w:rPr>
         <w:t>{</w:t>
       </w:r>
+      <w:proofErr w:type="spellStart"/>
       <w:r>
         <w:rPr>
           <w:rFonts w:ascii="Calibri" w:eastAsia="Times New Roman" w:hAnsi="Calibri" w:cs="Calibri"/>
@@ -166,6 +192,7 @@
         </w:rPr>
         <w:t>companyName</w:t>
       </w:r>
+      <w:proofErr w:type="spellEnd"/>
       <w:r>
         <w:rPr>
           <w:rFonts w:ascii="Calibri" w:eastAsia="Times New Roman" w:hAnsi="Calibri" w:cs="Calibri"/>
@@ -198,7 +225,29 @@
           <w:sz w:val="28"/>
           <w:szCs w:val="24"/>
         </w:rPr>
-        <w:t>{%companyLogo}</w:t>
+        <w:t>{%</w:t>
+      </w:r>
+      <w:proofErr w:type="spellStart"/>
+      <w:r>
+        <w:rPr>
+          <w:rFonts w:ascii="Calibri" w:eastAsia="Times New Roman" w:hAnsi="Calibri" w:cs="Times New Roman"/>
+          <w:b/>
+          <w:color w:val="17365D"/>
+          <w:sz w:val="28"/>
+          <w:szCs w:val="24"/>
+        </w:rPr>
+        <w:t>companyLogo</w:t>
+      </w:r>
+      <w:proofErr w:type="spellEnd"/>
+      <w:r>
+        <w:rPr>
+          <w:rFonts w:ascii="Calibri" w:eastAsia="Times New Roman" w:hAnsi="Calibri" w:cs="Times New Roman"/>
+          <w:b/>
+          <w:color w:val="17365D"/>
+          <w:sz w:val="28"/>
+          <w:szCs w:val="24"/>
+        </w:rPr>
+        <w:t>}</w:t>
       </w:r>
     </w:p>
     <w:p>
@@ -251,7 +300,25 @@
           <w:b/>
           <w:color w:val="17365D"/>
         </w:rPr>
-        <w:t>{companyAddress}</w:t>
+        <w:t>{</w:t>
+      </w:r>
+      <w:proofErr w:type="spellStart"/>
+      <w:r>
+        <w:rPr>
+          <w:rFonts w:ascii="Calibri" w:eastAsia="Calibri" w:hAnsi="Calibri" w:cs="Calibri"/>
+          <w:b/>
+          <w:color w:val="17365D"/>
+        </w:rPr>
+        <w:t>companyAddress</w:t>
+      </w:r>
+      <w:proofErr w:type="spellEnd"/>
+      <w:r>
+        <w:rPr>
+          <w:rFonts w:ascii="Calibri" w:eastAsia="Calibri" w:hAnsi="Calibri" w:cs="Calibri"/>
+          <w:b/>
+          <w:color w:val="17365D"/>
+        </w:rPr>
+        <w:t>}</w:t>
       </w:r>
     </w:p>
     <w:p>
@@ -400,7 +467,7 @@
                 <w:rFonts w:asciiTheme="minorHAnsi" w:hAnsiTheme="minorHAnsi" w:cstheme="minorHAnsi"/>
               </w:rPr>
             </w:pPr>
-            <w:bookmarkStart w:id="1" w:name="_Hlk148091348"/>
+            <w:bookmarkStart w:id="0" w:name="_Hlk148091348"/>
             <w:r>
               <w:rPr>
                 <w:rFonts w:asciiTheme="minorHAnsi" w:hAnsiTheme="minorHAnsi" w:cstheme="minorHAnsi"/>
@@ -632,7 +699,7 @@
           </w:p>
         </w:tc>
       </w:tr>
-      <w:bookmarkEnd w:id="1"/>
+      <w:bookmarkEnd w:id="0"/>
     </w:tbl>
     <w:p>
       <w:pPr>
@@ -677,7 +744,21 @@
         <w:rPr>
           <w:rFonts w:cs="Arial"/>
         </w:rPr>
-        <w:t> In making any use of this test report you are expressly agreeing to the disclaimers and notices below: BE Analytic Testing procedures were performed to the best of our ability. All data and test results presented in your report document the equipment's characteristics which were analyzed and/or calculated at that specific point in time. All test data and results presented are pertaining only to the DUT/SAMPLE, which was received for the test with identity mentioned in the below report. This particular test does not require any statement of conformity or opinion/interpretation. </w:t>
+        <w:t xml:space="preserve"> In making any use of this test report you are expressly agreeing to the disclaimers and notices below: BE Analytic Testing procedures were performed to the best of our ability. All data and test results presented in your report document the equipment's characteristics which were </w:t>
+      </w:r>
+      <w:proofErr w:type="spellStart"/>
+      <w:r>
+        <w:rPr>
+          <w:rFonts w:cs="Arial"/>
+        </w:rPr>
+        <w:t>analyzed</w:t>
+      </w:r>
+      <w:proofErr w:type="spellEnd"/>
+      <w:r>
+        <w:rPr>
+          <w:rFonts w:cs="Arial"/>
+        </w:rPr>
+        <w:t xml:space="preserve"> and/or calculated at that specific point in time. All test data and results presented are pertaining only to the DUT/SAMPLE, which was received for the test with identity mentioned in the below report. This particular test does not require any statement of conformity or opinion/interpretation. </w:t>
       </w:r>
     </w:p>
     <w:p>
@@ -698,12 +779,6 @@
         </w:rPr>
         <w:t>NOTE: This report shall not be reproduced except in full without approval of the laboratory can provide assurance that parts of a report are not taken out of context.</w:t>
       </w:r>
-    </w:p>
-    <w:p>
-      <w:pPr>
-        <w:spacing w:after="0"/>
-        <w:jc w:val="both"/>
-      </w:pPr>
     </w:p>
     <w:p>
       <w:pPr>
@@ -772,7 +847,6 @@
                 <w:szCs w:val="21"/>
                 <w:lang w:val="en-IN"/>
               </w:rPr>
-              <w:lastRenderedPageBreak/>
               <w:t>Sample Received Date:</w:t>
             </w:r>
             <w:r>
@@ -793,7 +867,29 @@
                 <w:szCs w:val="21"/>
                 <w:lang w:val="en-IN"/>
               </w:rPr>
-              <w:t>{itemReceivedDate}</w:t>
+              <w:t>{</w:t>
+            </w:r>
+            <w:proofErr w:type="spellStart"/>
+            <w:r>
+              <w:rPr>
+                <w:rFonts w:asciiTheme="minorHAnsi" w:hAnsiTheme="minorHAnsi" w:cstheme="minorHAnsi"/>
+                <w:b/>
+                <w:sz w:val="21"/>
+                <w:szCs w:val="21"/>
+                <w:lang w:val="en-IN"/>
+              </w:rPr>
+              <w:t>itemReceivedDate</w:t>
+            </w:r>
+            <w:proofErr w:type="spellEnd"/>
+            <w:r>
+              <w:rPr>
+                <w:rFonts w:asciiTheme="minorHAnsi" w:hAnsiTheme="minorHAnsi" w:cstheme="minorHAnsi"/>
+                <w:b/>
+                <w:sz w:val="21"/>
+                <w:szCs w:val="21"/>
+                <w:lang w:val="en-IN"/>
+              </w:rPr>
+              <w:t>}</w:t>
             </w:r>
           </w:p>
         </w:tc>
@@ -808,11 +904,10 @@
               <w:autoSpaceDN w:val="0"/>
               <w:adjustRightInd w:val="0"/>
               <w:rPr>
-                <w:rFonts w:asciiTheme="minorHAnsi" w:hAnsiTheme="minorHAnsi" w:cstheme="minorHAnsi"/>
+                <w:rFonts w:cstheme="minorHAnsi"/>
                 <w:bCs/>
                 <w:sz w:val="21"/>
                 <w:szCs w:val="21"/>
-                <w:lang w:val="en-IN"/>
               </w:rPr>
             </w:pPr>
             <w:r>
@@ -863,28 +958,27 @@
                 <w:szCs w:val="21"/>
                 <w:lang w:val="en-IN"/>
               </w:rPr>
-              <w:t>02</w:t>
-            </w:r>
-            <w:r>
-              <w:rPr>
-                <w:rFonts w:asciiTheme="minorHAnsi" w:hAnsiTheme="minorHAnsi" w:cstheme="minorHAnsi"/>
+              <w:t>{</w:t>
+            </w:r>
+            <w:proofErr w:type="spellStart"/>
+            <w:r>
+              <w:rPr>
+                <w:rFonts w:cstheme="minorHAnsi"/>
                 <w:bCs/>
                 <w:sz w:val="21"/>
                 <w:szCs w:val="21"/>
-                <w:vertAlign w:val="superscript"/>
-                <w:lang w:val="en-IN"/>
-              </w:rPr>
-              <w:t>nd</w:t>
-            </w:r>
-            <w:r>
-              <w:rPr>
-                <w:rFonts w:asciiTheme="minorHAnsi" w:hAnsiTheme="minorHAnsi" w:cstheme="minorHAnsi"/>
+              </w:rPr>
+              <w:t>currentTest_startDate</w:t>
+            </w:r>
+            <w:proofErr w:type="spellEnd"/>
+            <w:r>
+              <w:rPr>
+                <w:rFonts w:cstheme="minorHAnsi"/>
                 <w:bCs/>
                 <w:sz w:val="21"/>
                 <w:szCs w:val="21"/>
-                <w:lang w:val="en-IN"/>
-              </w:rPr>
-              <w:t xml:space="preserve"> Mar. 2024</w:t>
+              </w:rPr>
+              <w:t>}</w:t>
             </w:r>
           </w:p>
           <w:p>
@@ -893,10 +987,10 @@
               <w:autoSpaceDN w:val="0"/>
               <w:adjustRightInd w:val="0"/>
               <w:rPr>
-                <w:rFonts w:asciiTheme="minorHAnsi" w:hAnsiTheme="minorHAnsi" w:cstheme="minorHAnsi"/>
-                <w:sz w:val="21"/>
-                <w:szCs w:val="21"/>
-                <w:lang w:val="en-IN"/>
+                <w:rFonts w:cstheme="minorHAnsi"/>
+                <w:bCs/>
+                <w:sz w:val="21"/>
+                <w:szCs w:val="21"/>
               </w:rPr>
             </w:pPr>
             <w:r>
@@ -937,28 +1031,27 @@
                 <w:szCs w:val="21"/>
                 <w:lang w:val="en-IN"/>
               </w:rPr>
-              <w:t>03</w:t>
-            </w:r>
-            <w:r>
-              <w:rPr>
-                <w:rFonts w:asciiTheme="minorHAnsi" w:hAnsiTheme="minorHAnsi" w:cstheme="minorHAnsi"/>
+              <w:t>{</w:t>
+            </w:r>
+            <w:proofErr w:type="spellStart"/>
+            <w:r>
+              <w:rPr>
+                <w:rFonts w:cstheme="minorHAnsi"/>
                 <w:bCs/>
                 <w:sz w:val="21"/>
                 <w:szCs w:val="21"/>
-                <w:vertAlign w:val="superscript"/>
-                <w:lang w:val="en-IN"/>
-              </w:rPr>
-              <w:t>rd</w:t>
-            </w:r>
-            <w:r>
-              <w:rPr>
-                <w:rFonts w:asciiTheme="minorHAnsi" w:hAnsiTheme="minorHAnsi" w:cstheme="minorHAnsi"/>
+              </w:rPr>
+              <w:t>currentTest_endDate</w:t>
+            </w:r>
+            <w:proofErr w:type="spellEnd"/>
+            <w:r>
+              <w:rPr>
+                <w:rFonts w:cstheme="minorHAnsi"/>
                 <w:bCs/>
                 <w:sz w:val="21"/>
                 <w:szCs w:val="21"/>
-                <w:lang w:val="en-IN"/>
-              </w:rPr>
-              <w:t xml:space="preserve"> Mar. 2024</w:t>
+              </w:rPr>
+              <w:t>}</w:t>
             </w:r>
           </w:p>
         </w:tc>
@@ -1052,6 +1145,7 @@
               </w:rPr>
               <w:t>{</w:t>
             </w:r>
+            <w:proofErr w:type="spellStart"/>
             <w:r>
               <w:rPr>
                 <w:rFonts w:asciiTheme="minorHAnsi" w:hAnsiTheme="minorHAnsi" w:cstheme="minorHAnsi"/>
@@ -1061,6 +1155,7 @@
               </w:rPr>
               <w:t>jcNumber</w:t>
             </w:r>
+            <w:proofErr w:type="spellEnd"/>
             <w:r>
               <w:rPr>
                 <w:rFonts w:asciiTheme="minorHAnsi" w:hAnsiTheme="minorHAnsi" w:cstheme="minorHAnsi"/>
@@ -1079,6 +1174,7 @@
               </w:rPr>
               <w:t xml:space="preserve"> – {</w:t>
             </w:r>
+            <w:proofErr w:type="spellStart"/>
             <w:r>
               <w:rPr>
                 <w:rFonts w:asciiTheme="minorHAnsi" w:hAnsiTheme="minorHAnsi" w:cstheme="minorHAnsi"/>
@@ -1087,6 +1183,7 @@
               </w:rPr>
               <w:t>srfNumber</w:t>
             </w:r>
+            <w:proofErr w:type="spellEnd"/>
             <w:r>
               <w:rPr>
                 <w:rFonts w:asciiTheme="minorHAnsi" w:hAnsiTheme="minorHAnsi" w:cstheme="minorHAnsi"/>
@@ -1193,6 +1290,7 @@
               </w:rPr>
               <w:t>{</w:t>
             </w:r>
+            <w:proofErr w:type="spellStart"/>
             <w:r>
               <w:rPr>
                 <w:rFonts w:asciiTheme="minorHAnsi" w:hAnsiTheme="minorHAnsi" w:cstheme="minorHAnsi"/>
@@ -1203,6 +1301,7 @@
               </w:rPr>
               <w:t>customerNumber</w:t>
             </w:r>
+            <w:proofErr w:type="spellEnd"/>
             <w:r>
               <w:rPr>
                 <w:rFonts w:asciiTheme="minorHAnsi" w:hAnsiTheme="minorHAnsi" w:cstheme="minorHAnsi"/>
@@ -1241,6 +1340,7 @@
               </w:rPr>
               <w:t>{</w:t>
             </w:r>
+            <w:proofErr w:type="spellStart"/>
             <w:r>
               <w:rPr>
                 <w:rFonts w:asciiTheme="minorHAnsi" w:hAnsiTheme="minorHAnsi" w:cstheme="minorHAnsi"/>
@@ -1250,6 +1350,7 @@
               </w:rPr>
               <w:t>customerEmail</w:t>
             </w:r>
+            <w:proofErr w:type="spellEnd"/>
             <w:r>
               <w:rPr>
                 <w:rFonts w:asciiTheme="minorHAnsi" w:hAnsiTheme="minorHAnsi" w:cstheme="minorHAnsi"/>
@@ -1358,8 +1459,9 @@
                 <w:szCs w:val="21"/>
                 <w:lang w:val="en-IN"/>
               </w:rPr>
-              <w:t>_____{</w:t>
-            </w:r>
+              <w:t>{</w:t>
+            </w:r>
+            <w:proofErr w:type="spellStart"/>
             <w:r>
               <w:rPr>
                 <w:rFonts w:cstheme="minorHAnsi"/>
@@ -1369,6 +1471,7 @@
               </w:rPr>
               <w:t>customerName</w:t>
             </w:r>
+            <w:proofErr w:type="spellEnd"/>
             <w:r>
               <w:rPr>
                 <w:rFonts w:cstheme="minorHAnsi"/>
@@ -1376,15 +1479,6 @@
                 <w:szCs w:val="21"/>
               </w:rPr>
               <w:t>}</w:t>
-            </w:r>
-            <w:r>
-              <w:rPr>
-                <w:rFonts w:asciiTheme="minorHAnsi" w:hAnsiTheme="minorHAnsi" w:cstheme="minorHAnsi"/>
-                <w:sz w:val="21"/>
-                <w:szCs w:val="21"/>
-                <w:lang w:val="en-IN"/>
-              </w:rPr>
-              <w:t>______</w:t>
             </w:r>
           </w:p>
         </w:tc>
@@ -1507,7 +1601,27 @@
                 <w:szCs w:val="21"/>
                 <w:lang w:val="en-IN"/>
               </w:rPr>
-              <w:t>B131/A, Devasandra Industrial Estate, Whitefield Rd, Mahadevapura, Bangalore -560048, Karnataka, INDIA</w:t>
+              <w:t xml:space="preserve">B131/A, </w:t>
+            </w:r>
+            <w:proofErr w:type="spellStart"/>
+            <w:r>
+              <w:rPr>
+                <w:rFonts w:asciiTheme="minorHAnsi" w:hAnsiTheme="minorHAnsi" w:cstheme="minorHAnsi"/>
+                <w:sz w:val="21"/>
+                <w:szCs w:val="21"/>
+                <w:lang w:val="en-IN"/>
+              </w:rPr>
+              <w:t>Devasandra</w:t>
+            </w:r>
+            <w:proofErr w:type="spellEnd"/>
+            <w:r>
+              <w:rPr>
+                <w:rFonts w:asciiTheme="minorHAnsi" w:hAnsiTheme="minorHAnsi" w:cstheme="minorHAnsi"/>
+                <w:sz w:val="21"/>
+                <w:szCs w:val="21"/>
+                <w:lang w:val="en-IN"/>
+              </w:rPr>
+              <w:t xml:space="preserve"> Industrial Estate, Whitefield Rd, Mahadevapura, Bangalore -560048, Karnataka, INDIA</w:t>
             </w:r>
           </w:p>
         </w:tc>
@@ -2285,90 +2399,39 @@
               <w:autoSpaceDN w:val="0"/>
               <w:adjustRightInd w:val="0"/>
               <w:rPr>
-                <w:rFonts w:asciiTheme="minorHAnsi" w:hAnsiTheme="minorHAnsi" w:cstheme="minorHAnsi"/>
-                <w:sz w:val="21"/>
-                <w:szCs w:val="21"/>
-              </w:rPr>
-            </w:pPr>
-            <w:r>
-              <w:rPr>
-                <w:rFonts w:asciiTheme="minorHAnsi" w:hAnsiTheme="minorHAnsi" w:cstheme="minorHAnsi"/>
-                <w:sz w:val="21"/>
-                <w:szCs w:val="21"/>
-              </w:rPr>
-              <w:t>1223</w:t>
-            </w:r>
-            <w:r>
-              <w:rPr>
-                <w:rFonts w:asciiTheme="minorHAnsi" w:hAnsiTheme="minorHAnsi" w:cstheme="minorHAnsi"/>
-                <w:sz w:val="21"/>
-                <w:szCs w:val="21"/>
-              </w:rPr>
-              <w:t>-00</w:t>
-            </w:r>
-            <w:r>
-              <w:rPr>
-                <w:rFonts w:asciiTheme="minorHAnsi" w:hAnsiTheme="minorHAnsi" w:cstheme="minorHAnsi"/>
-                <w:sz w:val="21"/>
-                <w:szCs w:val="21"/>
-              </w:rPr>
-              <w:t>49</w:t>
-            </w:r>
-            <w:r>
-              <w:rPr>
-                <w:rFonts w:asciiTheme="minorHAnsi" w:hAnsiTheme="minorHAnsi" w:cstheme="minorHAnsi"/>
-                <w:sz w:val="21"/>
-                <w:szCs w:val="21"/>
-              </w:rPr>
-              <w:t xml:space="preserve"> </w:t>
-            </w:r>
-            <w:r>
-              <w:rPr>
-                <w:rFonts w:asciiTheme="minorHAnsi" w:hAnsiTheme="minorHAnsi" w:cstheme="minorHAnsi"/>
-                <w:sz w:val="21"/>
-                <w:szCs w:val="21"/>
-              </w:rPr>
-              <w:t>&amp;</w:t>
-            </w:r>
-            <w:r>
-              <w:rPr>
-                <w:rFonts w:asciiTheme="minorHAnsi" w:hAnsiTheme="minorHAnsi" w:cstheme="minorHAnsi"/>
-                <w:sz w:val="21"/>
-                <w:szCs w:val="21"/>
-              </w:rPr>
-              <w:t xml:space="preserve"> </w:t>
-            </w:r>
-            <w:r>
-              <w:rPr>
-                <w:rFonts w:asciiTheme="minorHAnsi" w:hAnsiTheme="minorHAnsi" w:cstheme="minorHAnsi"/>
-                <w:sz w:val="21"/>
-                <w:szCs w:val="21"/>
-              </w:rPr>
-              <w:t>1223</w:t>
-            </w:r>
-            <w:r>
-              <w:rPr>
-                <w:rFonts w:asciiTheme="minorHAnsi" w:hAnsiTheme="minorHAnsi" w:cstheme="minorHAnsi"/>
-                <w:sz w:val="21"/>
-                <w:szCs w:val="21"/>
-              </w:rPr>
-              <w:t>-00</w:t>
-            </w:r>
-            <w:r>
-              <w:rPr>
-                <w:rFonts w:asciiTheme="minorHAnsi" w:hAnsiTheme="minorHAnsi" w:cstheme="minorHAnsi"/>
-                <w:sz w:val="21"/>
-                <w:szCs w:val="21"/>
-              </w:rPr>
-              <w:t>5</w:t>
-            </w:r>
-            <w:r>
-              <w:rPr>
-                <w:rFonts w:asciiTheme="minorHAnsi" w:hAnsiTheme="minorHAnsi" w:cstheme="minorHAnsi"/>
-                <w:sz w:val="21"/>
-                <w:szCs w:val="21"/>
-              </w:rPr>
-              <w:t>0</w:t>
+                <w:rFonts w:cstheme="minorHAnsi"/>
+                <w:sz w:val="21"/>
+                <w:szCs w:val="21"/>
+                <w:lang w:val="en-IN"/>
+              </w:rPr>
+            </w:pPr>
+            <w:r>
+              <w:rPr>
+                <w:rFonts w:asciiTheme="minorHAnsi" w:hAnsiTheme="minorHAnsi" w:cstheme="minorHAnsi"/>
+                <w:sz w:val="21"/>
+                <w:szCs w:val="21"/>
+              </w:rPr>
+              <w:t>{</w:t>
+            </w:r>
+            <w:proofErr w:type="spellStart"/>
+            <w:r>
+              <w:rPr>
+                <w:rFonts w:cstheme="minorHAnsi"/>
+                <w:sz w:val="21"/>
+                <w:szCs w:val="21"/>
+                <w:lang w:val="en-IN"/>
+              </w:rPr>
+              <w:t>currentTest_eutSerialNo</w:t>
+            </w:r>
+            <w:proofErr w:type="spellEnd"/>
+            <w:r>
+              <w:rPr>
+                <w:rFonts w:cstheme="minorHAnsi"/>
+                <w:sz w:val="21"/>
+                <w:szCs w:val="21"/>
+                <w:lang w:val="en-IN"/>
+              </w:rPr>
+              <w:t>}</w:t>
             </w:r>
           </w:p>
         </w:tc>
@@ -2460,14 +2523,25 @@
               </w:rPr>
               <w:t>{</w:t>
             </w:r>
-            <w:r>
-              <w:rPr>
-                <w:rFonts w:asciiTheme="minorHAnsi" w:hAnsiTheme="minorHAnsi" w:cstheme="minorHAnsi"/>
-                <w:sz w:val="21"/>
-                <w:szCs w:val="21"/>
-                <w:lang w:val="en-IN"/>
-              </w:rPr>
-              <w:t>sampleCondition}</w:t>
+            <w:proofErr w:type="spellStart"/>
+            <w:r>
+              <w:rPr>
+                <w:rFonts w:asciiTheme="minorHAnsi" w:hAnsiTheme="minorHAnsi" w:cstheme="minorHAnsi"/>
+                <w:sz w:val="21"/>
+                <w:szCs w:val="21"/>
+                <w:lang w:val="en-IN"/>
+              </w:rPr>
+              <w:t>sampleCondition</w:t>
+            </w:r>
+            <w:proofErr w:type="spellEnd"/>
+            <w:r>
+              <w:rPr>
+                <w:rFonts w:asciiTheme="minorHAnsi" w:hAnsiTheme="minorHAnsi" w:cstheme="minorHAnsi"/>
+                <w:sz w:val="21"/>
+                <w:szCs w:val="21"/>
+                <w:lang w:val="en-IN"/>
+              </w:rPr>
+              <w:t>}</w:t>
             </w:r>
           </w:p>
         </w:tc>
@@ -2545,29 +2619,37 @@
               <w:autoSpaceDN w:val="0"/>
               <w:adjustRightInd w:val="0"/>
               <w:rPr>
-                <w:rFonts w:asciiTheme="minorHAnsi" w:hAnsiTheme="minorHAnsi" w:cstheme="minorHAnsi"/>
-                <w:sz w:val="21"/>
-                <w:szCs w:val="21"/>
-                <w:lang w:val="en-IN"/>
-              </w:rPr>
-            </w:pPr>
-            <w:r>
-              <w:rPr>
-                <w:rFonts w:asciiTheme="minorHAnsi" w:hAnsiTheme="minorHAnsi" w:cstheme="minorHAnsi"/>
-                <w:sz w:val="21"/>
-                <w:szCs w:val="21"/>
-                <w:lang w:val="en-IN"/>
-              </w:rPr>
-              <w:t>MIL-STD-810H</w:t>
-            </w:r>
-            <w:r>
-              <w:rPr>
-                <w:rFonts w:asciiTheme="minorHAnsi" w:hAnsiTheme="minorHAnsi" w:cstheme="minorHAnsi"/>
-                <w:sz w:val="21"/>
-                <w:szCs w:val="21"/>
-                <w:lang w:val="en-IN"/>
-              </w:rPr>
-              <w:t>, Method: 501.7</w:t>
+                <w:rFonts w:cstheme="minorHAnsi"/>
+                <w:sz w:val="21"/>
+                <w:szCs w:val="21"/>
+              </w:rPr>
+            </w:pPr>
+            <w:r>
+              <w:rPr>
+                <w:rFonts w:asciiTheme="minorHAnsi" w:hAnsiTheme="minorHAnsi" w:cstheme="minorHAnsi"/>
+                <w:sz w:val="21"/>
+                <w:szCs w:val="21"/>
+                <w:lang w:val="en-IN"/>
+              </w:rPr>
+              <w:t>{</w:t>
+            </w:r>
+            <w:proofErr w:type="spellStart"/>
+            <w:r>
+              <w:rPr>
+                <w:rFonts w:cstheme="minorHAnsi"/>
+                <w:sz w:val="21"/>
+                <w:szCs w:val="21"/>
+              </w:rPr>
+              <w:t>currentTest_standard</w:t>
+            </w:r>
+            <w:proofErr w:type="spellEnd"/>
+            <w:r>
+              <w:rPr>
+                <w:rFonts w:cstheme="minorHAnsi"/>
+                <w:sz w:val="21"/>
+                <w:szCs w:val="21"/>
+              </w:rPr>
+              <w:t>}</w:t>
             </w:r>
           </w:p>
         </w:tc>
@@ -2666,7 +2748,27 @@
                 <w:szCs w:val="21"/>
                 <w:lang w:val="en-IN"/>
               </w:rPr>
-              <w:t>{testCategory}</w:t>
+              <w:t>{</w:t>
+            </w:r>
+            <w:proofErr w:type="spellStart"/>
+            <w:r>
+              <w:rPr>
+                <w:rFonts w:cstheme="minorHAnsi"/>
+                <w:sz w:val="21"/>
+                <w:szCs w:val="21"/>
+                <w:lang w:val="en-IN"/>
+              </w:rPr>
+              <w:t>testCategory</w:t>
+            </w:r>
+            <w:proofErr w:type="spellEnd"/>
+            <w:r>
+              <w:rPr>
+                <w:rFonts w:cstheme="minorHAnsi"/>
+                <w:sz w:val="21"/>
+                <w:szCs w:val="21"/>
+                <w:lang w:val="en-IN"/>
+              </w:rPr>
+              <w:t>}</w:t>
             </w:r>
           </w:p>
         </w:tc>
@@ -2921,11 +3023,11 @@
         <w:tblLook w:val="04A0" w:firstRow="1" w:lastRow="0" w:firstColumn="1" w:lastColumn="0" w:noHBand="0" w:noVBand="1"/>
       </w:tblPr>
       <w:tblGrid>
-        <w:gridCol w:w="609"/>
-        <w:gridCol w:w="1366"/>
-        <w:gridCol w:w="1438"/>
-        <w:gridCol w:w="1981"/>
-        <w:gridCol w:w="2677"/>
+        <w:gridCol w:w="988"/>
+        <w:gridCol w:w="1275"/>
+        <w:gridCol w:w="1151"/>
+        <w:gridCol w:w="2111"/>
+        <w:gridCol w:w="2546"/>
         <w:gridCol w:w="1648"/>
       </w:tblGrid>
       <w:tr>
@@ -2935,7 +3037,7 @@
         </w:trPr>
         <w:tc>
           <w:tcPr>
-            <w:tcW w:w="313" w:type="pct"/>
+            <w:tcW w:w="508" w:type="pct"/>
             <w:vAlign w:val="center"/>
           </w:tcPr>
           <w:p>
@@ -2966,7 +3068,7 @@
         </w:tc>
         <w:tc>
           <w:tcPr>
-            <w:tcW w:w="703" w:type="pct"/>
+            <w:tcW w:w="656" w:type="pct"/>
             <w:vAlign w:val="center"/>
           </w:tcPr>
           <w:p>
@@ -2997,7 +3099,7 @@
         </w:tc>
         <w:tc>
           <w:tcPr>
-            <w:tcW w:w="740" w:type="pct"/>
+            <w:tcW w:w="592" w:type="pct"/>
             <w:vAlign w:val="center"/>
           </w:tcPr>
           <w:p>
@@ -3028,7 +3130,7 @@
         </w:tc>
         <w:tc>
           <w:tcPr>
-            <w:tcW w:w="1019" w:type="pct"/>
+            <w:tcW w:w="1086" w:type="pct"/>
             <w:vAlign w:val="center"/>
           </w:tcPr>
           <w:p>
@@ -3084,7 +3186,7 @@
         </w:tc>
         <w:tc>
           <w:tcPr>
-            <w:tcW w:w="1377" w:type="pct"/>
+            <w:tcW w:w="1310" w:type="pct"/>
             <w:vAlign w:val="center"/>
           </w:tcPr>
           <w:p>
@@ -3152,84 +3254,9 @@
         </w:trPr>
         <w:tc>
           <w:tcPr>
-            <w:tcW w:w="313" w:type="pct"/>
+            <w:tcW w:w="508" w:type="pct"/>
             <w:vAlign w:val="center"/>
           </w:tcPr>
-          <w:p>
-            <w:pPr>
-              <w:pStyle w:val="ListParagraph"/>
-              <w:autoSpaceDE w:val="0"/>
-              <w:autoSpaceDN w:val="0"/>
-              <w:adjustRightInd w:val="0"/>
-              <w:ind w:left="0"/>
-              <w:jc w:val="center"/>
-              <w:rPr>
-                <w:rFonts w:asciiTheme="minorHAnsi" w:hAnsiTheme="minorHAnsi" w:cstheme="minorHAnsi"/>
-                <w:sz w:val="21"/>
-                <w:szCs w:val="21"/>
-              </w:rPr>
-            </w:pPr>
-            <w:r>
-              <w:rPr>
-                <w:rFonts w:asciiTheme="minorHAnsi" w:hAnsiTheme="minorHAnsi" w:cstheme="minorHAnsi"/>
-                <w:sz w:val="21"/>
-                <w:szCs w:val="21"/>
-              </w:rPr>
-              <w:t>{#eutRows}</w:t>
-            </w:r>
-          </w:p>
-          <w:p>
-            <w:pPr>
-              <w:pStyle w:val="ListParagraph"/>
-              <w:autoSpaceDE w:val="0"/>
-              <w:autoSpaceDN w:val="0"/>
-              <w:adjustRightInd w:val="0"/>
-              <w:ind w:left="0"/>
-              <w:jc w:val="center"/>
-              <w:rPr>
-                <w:rFonts w:asciiTheme="minorHAnsi" w:hAnsiTheme="minorHAnsi" w:cstheme="minorHAnsi"/>
-                <w:sz w:val="21"/>
-                <w:szCs w:val="21"/>
-              </w:rPr>
-            </w:pPr>
-            <w:r>
-              <w:rPr>
-                <w:rFonts w:asciiTheme="minorHAnsi" w:hAnsiTheme="minorHAnsi" w:cstheme="minorHAnsi"/>
-                <w:sz w:val="21"/>
-                <w:szCs w:val="21"/>
-              </w:rPr>
-              <w:t>{slNo}{/eutRows}</w:t>
-            </w:r>
-          </w:p>
-        </w:tc>
-        <w:tc>
-          <w:tcPr>
-            <w:tcW w:w="703" w:type="pct"/>
-            <w:vAlign w:val="center"/>
-          </w:tcPr>
-          <w:p>
-            <w:pPr>
-              <w:pStyle w:val="ListParagraph"/>
-              <w:autoSpaceDE w:val="0"/>
-              <w:autoSpaceDN w:val="0"/>
-              <w:adjustRightInd w:val="0"/>
-              <w:ind w:left="0"/>
-              <w:jc w:val="center"/>
-              <w:rPr>
-                <w:rFonts w:asciiTheme="minorHAnsi" w:hAnsiTheme="minorHAnsi" w:cstheme="minorHAnsi"/>
-                <w:sz w:val="21"/>
-                <w:szCs w:val="21"/>
-              </w:rPr>
-            </w:pPr>
-            <w:r>
-              <w:rPr>
-                <w:rFonts w:asciiTheme="minorHAnsi" w:hAnsiTheme="minorHAnsi" w:cstheme="minorHAnsi"/>
-                <w:sz w:val="21"/>
-                <w:szCs w:val="21"/>
-              </w:rPr>
-              <w:t>{#eutRows}</w:t>
-            </w:r>
-          </w:p>
           <w:p>
             <w:pPr>
               <w:autoSpaceDE w:val="0"/>
@@ -3240,39 +3267,71 @@
                 <w:rFonts w:asciiTheme="minorHAnsi" w:hAnsiTheme="minorHAnsi" w:cstheme="minorHAnsi"/>
                 <w:sz w:val="21"/>
                 <w:szCs w:val="21"/>
-                <w:lang w:val="en-IN"/>
-              </w:rPr>
-            </w:pPr>
-            <w:r>
-              <w:rPr>
-                <w:rFonts w:asciiTheme="minorHAnsi" w:hAnsiTheme="minorHAnsi" w:cstheme="minorHAnsi"/>
+              </w:rPr>
+            </w:pPr>
+            <w:r>
+              <w:rPr>
+                <w:rFonts w:cstheme="minorHAnsi"/>
+                <w:sz w:val="21"/>
+                <w:szCs w:val="21"/>
+                <w:lang w:val="en-IN"/>
+              </w:rPr>
+              <w:t>1</w:t>
+            </w:r>
+          </w:p>
+        </w:tc>
+        <w:tc>
+          <w:tcPr>
+            <w:tcW w:w="656" w:type="pct"/>
+            <w:vAlign w:val="center"/>
+          </w:tcPr>
+          <w:p>
+            <w:pPr>
+              <w:autoSpaceDE w:val="0"/>
+              <w:autoSpaceDN w:val="0"/>
+              <w:adjustRightInd w:val="0"/>
+              <w:spacing w:line="276" w:lineRule="auto"/>
+              <w:jc w:val="center"/>
+              <w:rPr>
+                <w:rFonts w:cstheme="minorHAnsi"/>
+                <w:sz w:val="21"/>
+                <w:szCs w:val="21"/>
+                <w:lang w:val="en-IN"/>
+              </w:rPr>
+            </w:pPr>
+            <w:r>
+              <w:rPr>
+                <w:rFonts w:cstheme="minorHAnsi"/>
                 <w:sz w:val="21"/>
                 <w:szCs w:val="21"/>
               </w:rPr>
               <w:t>{</w:t>
             </w:r>
-            <w:r>
-              <w:rPr>
-                <w:rFonts w:asciiTheme="minorHAnsi" w:hAnsiTheme="minorHAnsi" w:cstheme="minorHAnsi"/>
-                <w:sz w:val="21"/>
-                <w:szCs w:val="21"/>
-                <w:lang w:val="en-IN"/>
-              </w:rPr>
-              <w:t>serialNo</w:t>
-            </w:r>
-            <w:r>
-              <w:rPr>
-                <w:rFonts w:asciiTheme="minorHAnsi" w:hAnsiTheme="minorHAnsi" w:cstheme="minorHAnsi"/>
-                <w:sz w:val="21"/>
-                <w:szCs w:val="21"/>
-              </w:rPr>
-              <w:t>}{/eutRows}</w:t>
-            </w:r>
-          </w:p>
-        </w:tc>
-        <w:tc>
-          <w:tcPr>
-            <w:tcW w:w="740" w:type="pct"/>
+            <w:proofErr w:type="spellStart"/>
+            <w:r>
+              <w:rPr>
+                <w:rFonts w:cstheme="minorHAnsi"/>
+                <w:sz w:val="21"/>
+                <w:szCs w:val="21"/>
+                <w:lang w:val="en-IN"/>
+              </w:rPr>
+              <w:t>currentTest_eutSerialNo</w:t>
+            </w:r>
+            <w:proofErr w:type="spellEnd"/>
+            <w:r>
+              <w:rPr>
+                <w:rFonts w:cstheme="minorHAnsi"/>
+                <w:sz w:val="21"/>
+                <w:szCs w:val="21"/>
+                <w:lang w:val="en-IN"/>
+              </w:rPr>
+              <w:t>}</w:t>
+            </w:r>
+          </w:p>
+        </w:tc>
+        <w:tc>
+          <w:tcPr>
+            <w:tcW w:w="592" w:type="pct"/>
             <w:vAlign w:val="center"/>
           </w:tcPr>
           <w:p>
@@ -3285,7 +3344,6 @@
                 <w:rFonts w:cstheme="minorHAnsi"/>
                 <w:sz w:val="21"/>
                 <w:szCs w:val="21"/>
-                <w:lang w:val="en-IN"/>
               </w:rPr>
             </w:pPr>
             <w:r>
@@ -3295,24 +3353,25 @@
                 <w:szCs w:val="21"/>
                 <w:lang w:val="en-IN"/>
               </w:rPr>
-              <w:t>{#testRows}</w:t>
-            </w:r>
+              <w:t>{</w:t>
+            </w:r>
+            <w:proofErr w:type="spellStart"/>
             <w:r>
               <w:rPr>
                 <w:rFonts w:cstheme="minorHAnsi"/>
                 <w:sz w:val="21"/>
                 <w:szCs w:val="21"/>
               </w:rPr>
-              <w:t>{test}</w:t>
-            </w:r>
+              <w:t>currentTest_testName</w:t>
+            </w:r>
+            <w:proofErr w:type="spellEnd"/>
             <w:r>
               <w:rPr>
                 <w:rFonts w:cstheme="minorHAnsi"/>
                 <w:sz w:val="21"/>
                 <w:szCs w:val="21"/>
-                <w:lang w:val="en-IN"/>
-              </w:rPr>
-              <w:t>{/testRows}</w:t>
+              </w:rPr>
+              <w:t>}</w:t>
             </w:r>
           </w:p>
           <w:p>
@@ -3344,7 +3403,7 @@
         </w:tc>
         <w:tc>
           <w:tcPr>
-            <w:tcW w:w="1019" w:type="pct"/>
+            <w:tcW w:w="1086" w:type="pct"/>
             <w:vAlign w:val="center"/>
           </w:tcPr>
           <w:p>
@@ -3394,9 +3453,112 @@
         </w:tc>
         <w:tc>
           <w:tcPr>
-            <w:tcW w:w="1377" w:type="pct"/>
+            <w:tcW w:w="1310" w:type="pct"/>
             <w:vAlign w:val="center"/>
           </w:tcPr>
+          <w:p>
+            <w:pPr>
+              <w:autoSpaceDE w:val="0"/>
+              <w:autoSpaceDN w:val="0"/>
+              <w:adjustRightInd w:val="0"/>
+              <w:spacing w:before="60" w:after="60"/>
+              <w:rPr>
+                <w:rFonts w:asciiTheme="minorHAnsi" w:hAnsiTheme="minorHAnsi" w:cstheme="minorHAnsi"/>
+                <w:sz w:val="21"/>
+                <w:szCs w:val="21"/>
+              </w:rPr>
+            </w:pPr>
+          </w:p>
+          <w:p>
+            <w:pPr>
+              <w:autoSpaceDE w:val="0"/>
+              <w:autoSpaceDN w:val="0"/>
+              <w:adjustRightInd w:val="0"/>
+              <w:jc w:val="center"/>
+              <w:rPr>
+                <w:rFonts w:cstheme="minorHAnsi"/>
+                <w:sz w:val="21"/>
+                <w:szCs w:val="21"/>
+                <w:lang w:val="en-IN"/>
+              </w:rPr>
+            </w:pPr>
+            <w:r>
+              <w:rPr>
+                <w:rFonts w:cstheme="minorHAnsi"/>
+                <w:sz w:val="21"/>
+                <w:szCs w:val="21"/>
+                <w:lang w:val="en-IN"/>
+              </w:rPr>
+              <w:t>{#</w:t>
+            </w:r>
+            <w:proofErr w:type="gramStart"/>
+            <w:r>
+              <w:rPr>
+                <w:rFonts w:cstheme="minorHAnsi"/>
+                <w:sz w:val="21"/>
+                <w:szCs w:val="21"/>
+                <w:lang w:val="en-IN"/>
+              </w:rPr>
+              <w:t>testRows}</w:t>
+            </w:r>
+            <w:r>
+              <w:rPr>
+                <w:rFonts w:cstheme="minorHAnsi"/>
+                <w:sz w:val="21"/>
+                <w:szCs w:val="21"/>
+              </w:rPr>
+              <w:t>{</w:t>
+            </w:r>
+            <w:proofErr w:type="spellStart"/>
+            <w:proofErr w:type="gramEnd"/>
+            <w:r>
+              <w:rPr>
+                <w:rFonts w:cstheme="minorHAnsi"/>
+                <w:sz w:val="21"/>
+                <w:szCs w:val="21"/>
+                <w:lang w:val="en-IN"/>
+              </w:rPr>
+              <w:t>testProfile</w:t>
+            </w:r>
+            <w:proofErr w:type="spellEnd"/>
+            <w:r>
+              <w:rPr>
+                <w:rFonts w:cstheme="minorHAnsi"/>
+                <w:sz w:val="21"/>
+                <w:szCs w:val="21"/>
+              </w:rPr>
+              <w:t>}</w:t>
+            </w:r>
+            <w:r>
+              <w:rPr>
+                <w:rFonts w:cstheme="minorHAnsi"/>
+                <w:sz w:val="21"/>
+                <w:szCs w:val="21"/>
+                <w:lang w:val="en-IN"/>
+              </w:rPr>
+              <w:t>{/</w:t>
+            </w:r>
+            <w:proofErr w:type="spellStart"/>
+            <w:r>
+              <w:rPr>
+                <w:rFonts w:cstheme="minorHAnsi"/>
+                <w:sz w:val="21"/>
+                <w:szCs w:val="21"/>
+                <w:lang w:val="en-IN"/>
+              </w:rPr>
+              <w:t>testRows</w:t>
+            </w:r>
+            <w:proofErr w:type="spellEnd"/>
+            <w:r>
+              <w:rPr>
+                <w:rFonts w:cstheme="minorHAnsi"/>
+                <w:sz w:val="21"/>
+                <w:szCs w:val="21"/>
+                <w:lang w:val="en-IN"/>
+              </w:rPr>
+              <w:t>}</w:t>
+            </w:r>
+          </w:p>
           <w:p>
             <w:pPr>
               <w:autoSpaceDE w:val="0"/>
@@ -3408,26 +3570,16 @@
                 <w:rFonts w:asciiTheme="minorHAnsi" w:hAnsiTheme="minorHAnsi" w:cstheme="minorHAnsi"/>
                 <w:sz w:val="21"/>
                 <w:szCs w:val="21"/>
-              </w:rPr>
-            </w:pPr>
-            <w:r>
-              <w:rPr>
-                <w:rFonts w:asciiTheme="minorHAnsi" w:hAnsiTheme="minorHAnsi" w:cstheme="minorHAnsi"/>
-                <w:sz w:val="21"/>
-                <w:szCs w:val="21"/>
-                <w:lang w:val="en-IN"/>
-              </w:rPr>
-              <w:t xml:space="preserve">Temperature: </w:t>
-            </w:r>
-            <w:r>
-              <w:rPr>
-                <w:rFonts w:asciiTheme="minorHAnsi" w:hAnsiTheme="minorHAnsi" w:cstheme="minorHAnsi"/>
-                <w:sz w:val="21"/>
-                <w:szCs w:val="21"/>
-              </w:rPr>
-              <w:t>-40⁰C with soaking for 1hour in power OFF condition and power ON condition in last 15 mins</w:t>
-            </w:r>
-          </w:p>
+                <w:lang w:val="en-IN"/>
+              </w:rPr>
+            </w:pPr>
+          </w:p>
+        </w:tc>
+        <w:tc>
+          <w:tcPr>
+            <w:tcW w:w="848" w:type="pct"/>
+            <w:vAlign w:val="center"/>
+          </w:tcPr>
           <w:p>
             <w:pPr>
               <w:autoSpaceDE w:val="0"/>
@@ -3436,57 +3588,6 @@
               <w:spacing w:before="60" w:after="60"/>
               <w:jc w:val="center"/>
               <w:rPr>
-                <w:rFonts w:asciiTheme="minorHAnsi" w:hAnsiTheme="minorHAnsi" w:cstheme="minorHAnsi"/>
-                <w:sz w:val="21"/>
-                <w:szCs w:val="21"/>
-              </w:rPr>
-            </w:pPr>
-            <w:r>
-              <w:rPr>
-                <w:rFonts w:asciiTheme="minorHAnsi" w:hAnsiTheme="minorHAnsi" w:cstheme="minorHAnsi"/>
-                <w:sz w:val="21"/>
-                <w:szCs w:val="21"/>
-              </w:rPr>
-              <w:t>No of Cycle</w:t>
-            </w:r>
-            <w:r>
-              <w:rPr>
-                <w:rFonts w:asciiTheme="minorHAnsi" w:hAnsiTheme="minorHAnsi" w:cstheme="minorHAnsi"/>
-                <w:sz w:val="21"/>
-                <w:szCs w:val="21"/>
-              </w:rPr>
-              <w:t>s</w:t>
-            </w:r>
-            <w:r>
-              <w:rPr>
-                <w:rFonts w:asciiTheme="minorHAnsi" w:hAnsiTheme="minorHAnsi" w:cstheme="minorHAnsi"/>
-                <w:sz w:val="21"/>
-                <w:szCs w:val="21"/>
-              </w:rPr>
-              <w:t>: 3</w:t>
-            </w:r>
-          </w:p>
-          <w:p>
-            <w:pPr>
-              <w:autoSpaceDE w:val="0"/>
-              <w:autoSpaceDN w:val="0"/>
-              <w:adjustRightInd w:val="0"/>
-              <w:spacing w:before="60" w:after="60"/>
-              <w:jc w:val="center"/>
-              <w:rPr>
-                <w:rFonts w:asciiTheme="minorHAnsi" w:hAnsiTheme="minorHAnsi" w:cstheme="minorHAnsi"/>
-                <w:sz w:val="21"/>
-                <w:szCs w:val="21"/>
-              </w:rPr>
-            </w:pPr>
-          </w:p>
-          <w:p>
-            <w:pPr>
-              <w:autoSpaceDE w:val="0"/>
-              <w:autoSpaceDN w:val="0"/>
-              <w:adjustRightInd w:val="0"/>
-              <w:jc w:val="center"/>
-              <w:rPr>
                 <w:rFonts w:cstheme="minorHAnsi"/>
                 <w:sz w:val="21"/>
                 <w:szCs w:val="21"/>
@@ -3495,90 +3596,31 @@
             </w:pPr>
             <w:r>
               <w:rPr>
+                <w:rFonts w:asciiTheme="minorHAnsi" w:hAnsiTheme="minorHAnsi" w:cstheme="minorHAnsi"/>
+                <w:sz w:val="21"/>
+                <w:szCs w:val="21"/>
+              </w:rPr>
+              <w:t>{</w:t>
+            </w:r>
+            <w:proofErr w:type="spellStart"/>
+            <w:r>
+              <w:rPr>
                 <w:rFonts w:cstheme="minorHAnsi"/>
                 <w:sz w:val="21"/>
                 <w:szCs w:val="21"/>
                 <w:lang w:val="en-IN"/>
               </w:rPr>
-              <w:t>{#testRows}</w:t>
-            </w:r>
+              <w:t>currentTest_remarks</w:t>
+            </w:r>
+            <w:proofErr w:type="spellEnd"/>
             <w:r>
               <w:rPr>
                 <w:rFonts w:cstheme="minorHAnsi"/>
                 <w:sz w:val="21"/>
                 <w:szCs w:val="21"/>
-              </w:rPr>
-              <w:t>{</w:t>
-            </w:r>
-            <w:r>
-              <w:rPr>
-                <w:rFonts w:cstheme="minorHAnsi"/>
-                <w:sz w:val="21"/>
-                <w:szCs w:val="21"/>
-                <w:lang w:val="en-IN"/>
-              </w:rPr>
-              <w:t>testProfile</w:t>
-            </w:r>
-            <w:r>
-              <w:rPr>
-                <w:rFonts w:cstheme="minorHAnsi"/>
-                <w:sz w:val="21"/>
-                <w:szCs w:val="21"/>
+                <w:lang w:val="en-IN"/>
               </w:rPr>
               <w:t>}</w:t>
-            </w:r>
-            <w:r>
-              <w:rPr>
-                <w:rFonts w:cstheme="minorHAnsi"/>
-                <w:sz w:val="21"/>
-                <w:szCs w:val="21"/>
-                <w:lang w:val="en-IN"/>
-              </w:rPr>
-              <w:t>{/testRows}</w:t>
-            </w:r>
-          </w:p>
-          <w:p>
-            <w:pPr>
-              <w:autoSpaceDE w:val="0"/>
-              <w:autoSpaceDN w:val="0"/>
-              <w:adjustRightInd w:val="0"/>
-              <w:spacing w:before="60" w:after="60"/>
-              <w:jc w:val="center"/>
-              <w:rPr>
-                <w:rFonts w:asciiTheme="minorHAnsi" w:hAnsiTheme="minorHAnsi" w:cstheme="minorHAnsi"/>
-                <w:sz w:val="21"/>
-                <w:szCs w:val="21"/>
-                <w:lang w:val="en-IN"/>
-              </w:rPr>
-            </w:pPr>
-          </w:p>
-        </w:tc>
-        <w:tc>
-          <w:tcPr>
-            <w:tcW w:w="848" w:type="pct"/>
-            <w:vAlign w:val="center"/>
-          </w:tcPr>
-          <w:p>
-            <w:pPr>
-              <w:autoSpaceDE w:val="0"/>
-              <w:autoSpaceDN w:val="0"/>
-              <w:adjustRightInd w:val="0"/>
-              <w:spacing w:before="60" w:after="60"/>
-              <w:jc w:val="center"/>
-              <w:rPr>
-                <w:rFonts w:asciiTheme="minorHAnsi" w:hAnsiTheme="minorHAnsi" w:cstheme="minorHAnsi"/>
-                <w:sz w:val="21"/>
-                <w:szCs w:val="21"/>
-                <w:lang w:val="en-IN"/>
-              </w:rPr>
-            </w:pPr>
-            <w:r>
-              <w:rPr>
-                <w:rFonts w:asciiTheme="minorHAnsi" w:hAnsiTheme="minorHAnsi" w:cstheme="minorHAnsi"/>
-                <w:sz w:val="21"/>
-                <w:szCs w:val="21"/>
-              </w:rPr>
-              <w:t>No Physical Damages Observed.</w:t>
             </w:r>
           </w:p>
         </w:tc>
@@ -3602,7 +3644,6 @@
           <w:sz w:val="22"/>
           <w:szCs w:val="22"/>
         </w:rPr>
-        <w:lastRenderedPageBreak/>
         <w:t>Note</w:t>
       </w:r>
       <w:r>
@@ -3815,8 +3856,9 @@
           <w:szCs w:val="28"/>
           <w:u w:val="single"/>
         </w:rPr>
-        <w:t xml:space="preserve">{TESTNAME} </w:t>
+        <w:t>{currentTest_</w:t>
       </w:r>
+      <w:proofErr w:type="gramStart"/>
       <w:r>
         <w:rPr>
           <w:rFonts w:asciiTheme="minorHAnsi" w:hAnsiTheme="minorHAnsi"/>
@@ -3827,7 +3869,55 @@
           <w:szCs w:val="28"/>
           <w:u w:val="single"/>
         </w:rPr>
-        <w:t>TEST PHOTOS</w:t>
+        <w:t>testName}</w:t>
+      </w:r>
+      <w:r>
+        <w:rPr>
+          <w:rFonts w:cstheme="minorHAnsi"/>
+          <w:b/>
+          <w:caps/>
+          <w:color w:val="1F497D"/>
+          <w:sz w:val="32"/>
+          <w:szCs w:val="32"/>
+        </w:rPr>
+        <w:t xml:space="preserve"> </w:t>
+      </w:r>
+      <w:r>
+        <w:rPr>
+          <w:rFonts w:asciiTheme="minorHAnsi" w:hAnsiTheme="minorHAnsi"/>
+          <w:b/>
+          <w:bCs/>
+          <w:color w:val="1F497D" w:themeColor="text2"/>
+          <w:sz w:val="28"/>
+          <w:szCs w:val="28"/>
+          <w:u w:val="single"/>
+        </w:rPr>
+        <w:t xml:space="preserve"> </w:t>
+      </w:r>
+      <w:r>
+        <w:rPr>
+          <w:rFonts w:asciiTheme="minorHAnsi" w:hAnsiTheme="minorHAnsi"/>
+          <w:b/>
+          <w:bCs/>
+          <w:color w:val="1F497D" w:themeColor="text2"/>
+          <w:sz w:val="28"/>
+          <w:szCs w:val="28"/>
+          <w:u w:val="single"/>
+        </w:rPr>
+        <w:t>TEST</w:t>
+      </w:r>
+      <w:proofErr w:type="gramEnd"/>
+      <w:r>
+        <w:rPr>
+          <w:rFonts w:asciiTheme="minorHAnsi" w:hAnsiTheme="minorHAnsi"/>
+          <w:b/>
+          <w:bCs/>
+          <w:color w:val="1F497D" w:themeColor="text2"/>
+          <w:sz w:val="28"/>
+          <w:szCs w:val="28"/>
+          <w:u w:val="single"/>
+        </w:rPr>
+        <w:t xml:space="preserve"> PHOTOS</w:t>
       </w:r>
     </w:p>
     <w:p>
@@ -3872,7 +3962,7 @@
         <w:rPr>
           <w:lang w:val="en-US" w:eastAsia="en-US"/>
         </w:rPr>
-        <w:t>Image {imageNumber}: {%image}</w:t>
+        <w:t>{%image}</w:t>
       </w:r>
     </w:p>
     <w:p>
@@ -3886,22 +3976,29 @@
         <w:rPr>
           <w:lang w:val="en-US" w:eastAsia="en-US"/>
         </w:rPr>
-        <w:t>Caption: {caption}</w:t>
+        <w:t>{/</w:t>
+      </w:r>
+      <w:proofErr w:type="spellStart"/>
+      <w:r>
+        <w:rPr>
+          <w:lang w:val="en-US" w:eastAsia="en-US"/>
+        </w:rPr>
+        <w:t>testImages</w:t>
+      </w:r>
+      <w:proofErr w:type="spellEnd"/>
+      <w:r>
+        <w:rPr>
+          <w:lang w:val="en-US" w:eastAsia="en-US"/>
+        </w:rPr>
+        <w:t>}</w:t>
       </w:r>
     </w:p>
     <w:p>
       <w:pPr>
-        <w:jc w:val="center"/>
         <w:rPr>
           <w:lang w:val="en-US" w:eastAsia="en-US"/>
         </w:rPr>
       </w:pPr>
-      <w:r>
-        <w:rPr>
-          <w:lang w:val="en-US" w:eastAsia="en-US"/>
-        </w:rPr>
-        <w:t>{/testImages}</w:t>
-      </w:r>
     </w:p>
     <w:p>
       <w:pPr>
@@ -3982,15 +4079,18 @@
     </w:p>
     <w:p>
       <w:pPr>
-        <w:rPr>
-          <w:lang w:val="en-US" w:eastAsia="en-US"/>
+        <w:spacing w:after="0" w:line="240" w:lineRule="auto"/>
+        <w:jc w:val="center"/>
+        <w:rPr>
+          <w:rFonts w:cstheme="minorHAnsi"/>
+          <w:b/>
+          <w:sz w:val="32"/>
         </w:rPr>
       </w:pPr>
     </w:p>
     <w:p>
       <w:pPr>
         <w:spacing w:after="0" w:line="240" w:lineRule="auto"/>
-        <w:jc w:val="center"/>
         <w:rPr>
           <w:rFonts w:cstheme="minorHAnsi"/>
           <w:b/>
@@ -4001,7 +4101,6 @@
     <w:p>
       <w:pPr>
         <w:spacing w:after="0" w:line="240" w:lineRule="auto"/>
-        <w:jc w:val="center"/>
         <w:rPr>
           <w:rFonts w:cstheme="minorHAnsi"/>
           <w:b/>
@@ -4012,7 +4111,6 @@
     <w:p>
       <w:pPr>
         <w:spacing w:after="0" w:line="240" w:lineRule="auto"/>
-        <w:jc w:val="center"/>
         <w:rPr>
           <w:rFonts w:cstheme="minorHAnsi"/>
           <w:b/>
@@ -4023,29 +4121,6 @@
     <w:p>
       <w:pPr>
         <w:spacing w:after="0" w:line="240" w:lineRule="auto"/>
-        <w:jc w:val="center"/>
-        <w:rPr>
-          <w:rFonts w:cstheme="minorHAnsi"/>
-          <w:b/>
-          <w:sz w:val="32"/>
-        </w:rPr>
-      </w:pPr>
-    </w:p>
-    <w:p>
-      <w:pPr>
-        <w:spacing w:after="0" w:line="240" w:lineRule="auto"/>
-        <w:jc w:val="center"/>
-        <w:rPr>
-          <w:rFonts w:cstheme="minorHAnsi"/>
-          <w:b/>
-          <w:sz w:val="32"/>
-        </w:rPr>
-      </w:pPr>
-    </w:p>
-    <w:p>
-      <w:pPr>
-        <w:spacing w:after="0" w:line="240" w:lineRule="auto"/>
-        <w:jc w:val="center"/>
         <w:rPr>
           <w:rFonts w:cstheme="minorHAnsi"/>
           <w:b/>
@@ -4181,6 +4256,7 @@
                 <w:rFonts w:asciiTheme="minorHAnsi" w:hAnsiTheme="minorHAnsi" w:cstheme="minorHAnsi"/>
                 <w:sz w:val="22"/>
               </w:rPr>
+              <w:lastRenderedPageBreak/>
               <w:t>PROJECT</w:t>
             </w:r>
           </w:p>
@@ -4235,51 +4311,37 @@
           <w:p>
             <w:pPr>
               <w:pStyle w:val="Heading1"/>
+              <w:jc w:val="both"/>
+              <w:rPr>
+                <w:rFonts w:cstheme="minorHAnsi"/>
+                <w:lang w:val="en-IN"/>
+              </w:rPr>
+            </w:pPr>
+            <w:r>
               <w:rPr>
                 <w:rFonts w:asciiTheme="minorHAnsi" w:hAnsiTheme="minorHAnsi" w:cstheme="minorHAnsi"/>
                 <w:b w:val="0"/>
                 <w:sz w:val="22"/>
               </w:rPr>
-            </w:pPr>
+              <w:t>{</w:t>
+            </w:r>
+            <w:proofErr w:type="spellStart"/>
             <w:r>
               <w:rPr>
                 <w:rFonts w:asciiTheme="minorHAnsi" w:hAnsiTheme="minorHAnsi" w:cstheme="minorHAnsi"/>
                 <w:b w:val="0"/>
                 <w:sz w:val="22"/>
               </w:rPr>
-              <w:t>Low</w:t>
-            </w:r>
+              <w:t>currentTest_testName</w:t>
+            </w:r>
+            <w:proofErr w:type="spellEnd"/>
             <w:r>
               <w:rPr>
                 <w:rFonts w:asciiTheme="minorHAnsi" w:hAnsiTheme="minorHAnsi" w:cstheme="minorHAnsi"/>
                 <w:b w:val="0"/>
                 <w:sz w:val="22"/>
               </w:rPr>
-              <w:t xml:space="preserve"> temperature</w:t>
-            </w:r>
-            <w:r>
-              <w:rPr>
-                <w:rFonts w:asciiTheme="minorHAnsi" w:hAnsiTheme="minorHAnsi" w:cstheme="minorHAnsi"/>
-                <w:b w:val="0"/>
-                <w:sz w:val="22"/>
-              </w:rPr>
-              <w:t xml:space="preserve"> </w:t>
-            </w:r>
-            <w:r>
-              <w:rPr>
-                <w:rFonts w:asciiTheme="minorHAnsi" w:hAnsiTheme="minorHAnsi" w:cstheme="minorHAnsi"/>
-                <w:b w:val="0"/>
-                <w:sz w:val="22"/>
-              </w:rPr>
-              <w:t xml:space="preserve">Storage </w:t>
-            </w:r>
-            <w:r>
-              <w:rPr>
-                <w:rFonts w:asciiTheme="minorHAnsi" w:hAnsiTheme="minorHAnsi" w:cstheme="minorHAnsi"/>
-                <w:b w:val="0"/>
-                <w:sz w:val="22"/>
-              </w:rPr>
-              <w:t>test</w:t>
+              <w:t>}</w:t>
             </w:r>
           </w:p>
         </w:tc>
@@ -4332,137 +4394,93 @@
                 <w:b w:val="0"/>
                 <w:sz w:val="22"/>
               </w:rPr>
-              <w:t>0</w:t>
-            </w:r>
+              <w:t>{</w:t>
+            </w:r>
+            <w:proofErr w:type="spellStart"/>
             <w:r>
               <w:rPr>
                 <w:rFonts w:asciiTheme="minorHAnsi" w:hAnsiTheme="minorHAnsi" w:cstheme="minorHAnsi"/>
                 <w:b w:val="0"/>
                 <w:sz w:val="22"/>
               </w:rPr>
-              <w:t>2</w:t>
-            </w:r>
+              <w:t>currentTest_startDate</w:t>
+            </w:r>
+            <w:proofErr w:type="spellEnd"/>
             <w:r>
               <w:rPr>
                 <w:rFonts w:asciiTheme="minorHAnsi" w:hAnsiTheme="minorHAnsi" w:cstheme="minorHAnsi"/>
                 <w:b w:val="0"/>
                 <w:sz w:val="22"/>
               </w:rPr>
-              <w:t>-</w:t>
-            </w:r>
-            <w:r>
+              <w:t>}</w:t>
+            </w:r>
+          </w:p>
+        </w:tc>
+        <w:tc>
+          <w:tcPr>
+            <w:tcW w:w="1627" w:type="dxa"/>
+            <w:vAlign w:val="center"/>
+          </w:tcPr>
+          <w:p>
+            <w:pPr>
+              <w:pStyle w:val="Heading1"/>
+              <w:jc w:val="both"/>
+              <w:rPr>
+                <w:rFonts w:asciiTheme="minorHAnsi" w:hAnsiTheme="minorHAnsi" w:cstheme="minorHAnsi"/>
+                <w:sz w:val="22"/>
+                <w:szCs w:val="20"/>
+              </w:rPr>
+            </w:pPr>
+            <w:r>
+              <w:rPr>
+                <w:rFonts w:asciiTheme="minorHAnsi" w:hAnsiTheme="minorHAnsi" w:cstheme="minorHAnsi"/>
+                <w:sz w:val="22"/>
+                <w:szCs w:val="20"/>
+              </w:rPr>
+              <w:t>TEST END DATE</w:t>
+            </w:r>
+          </w:p>
+        </w:tc>
+        <w:tc>
+          <w:tcPr>
+            <w:tcW w:w="2618" w:type="dxa"/>
+            <w:vAlign w:val="center"/>
+          </w:tcPr>
+          <w:p>
+            <w:pPr>
+              <w:pStyle w:val="Heading1"/>
+              <w:jc w:val="both"/>
               <w:rPr>
                 <w:rFonts w:asciiTheme="minorHAnsi" w:hAnsiTheme="minorHAnsi" w:cstheme="minorHAnsi"/>
                 <w:b w:val="0"/>
                 <w:sz w:val="22"/>
               </w:rPr>
-              <w:t>0</w:t>
-            </w:r>
+            </w:pPr>
             <w:r>
               <w:rPr>
                 <w:rFonts w:asciiTheme="minorHAnsi" w:hAnsiTheme="minorHAnsi" w:cstheme="minorHAnsi"/>
                 <w:b w:val="0"/>
                 <w:sz w:val="22"/>
               </w:rPr>
-              <w:t>3</w:t>
-            </w:r>
+              <w:t>{</w:t>
+            </w:r>
+            <w:proofErr w:type="spellStart"/>
             <w:r>
               <w:rPr>
                 <w:rFonts w:asciiTheme="minorHAnsi" w:hAnsiTheme="minorHAnsi" w:cstheme="minorHAnsi"/>
                 <w:b w:val="0"/>
                 <w:sz w:val="22"/>
               </w:rPr>
-              <w:t>-2024</w:t>
-            </w:r>
-          </w:p>
-        </w:tc>
-        <w:tc>
-          <w:tcPr>
-            <w:tcW w:w="1627" w:type="dxa"/>
-            <w:vAlign w:val="center"/>
-          </w:tcPr>
-          <w:p>
-            <w:pPr>
-              <w:pStyle w:val="Heading1"/>
-              <w:jc w:val="both"/>
-              <w:rPr>
-                <w:rFonts w:asciiTheme="minorHAnsi" w:hAnsiTheme="minorHAnsi" w:cstheme="minorHAnsi"/>
-                <w:sz w:val="22"/>
-                <w:szCs w:val="20"/>
-              </w:rPr>
-            </w:pPr>
-            <w:r>
-              <w:rPr>
-                <w:rFonts w:asciiTheme="minorHAnsi" w:hAnsiTheme="minorHAnsi" w:cstheme="minorHAnsi"/>
-                <w:sz w:val="22"/>
-                <w:szCs w:val="20"/>
-              </w:rPr>
-              <w:t>TEST END DATE</w:t>
-            </w:r>
-          </w:p>
-        </w:tc>
-        <w:tc>
-          <w:tcPr>
-            <w:tcW w:w="2618" w:type="dxa"/>
-            <w:vAlign w:val="center"/>
-          </w:tcPr>
-          <w:p>
-            <w:pPr>
-              <w:pStyle w:val="Heading1"/>
-              <w:jc w:val="both"/>
+              <w:t>currentTest_endDate</w:t>
+            </w:r>
+            <w:proofErr w:type="spellEnd"/>
+            <w:r>
               <w:rPr>
                 <w:rFonts w:asciiTheme="minorHAnsi" w:hAnsiTheme="minorHAnsi" w:cstheme="minorHAnsi"/>
                 <w:b w:val="0"/>
                 <w:sz w:val="22"/>
               </w:rPr>
-            </w:pPr>
-            <w:r>
-              <w:rPr>
-                <w:rFonts w:asciiTheme="minorHAnsi" w:hAnsiTheme="minorHAnsi" w:cstheme="minorHAnsi"/>
-                <w:b w:val="0"/>
-                <w:sz w:val="22"/>
-              </w:rPr>
-              <w:t>0</w:t>
-            </w:r>
-            <w:r>
-              <w:rPr>
-                <w:rFonts w:asciiTheme="minorHAnsi" w:hAnsiTheme="minorHAnsi" w:cstheme="minorHAnsi"/>
-                <w:b w:val="0"/>
-                <w:sz w:val="22"/>
-              </w:rPr>
-              <w:t>3</w:t>
-            </w:r>
-            <w:r>
-              <w:rPr>
-                <w:rFonts w:asciiTheme="minorHAnsi" w:hAnsiTheme="minorHAnsi" w:cstheme="minorHAnsi"/>
-                <w:b w:val="0"/>
-                <w:sz w:val="22"/>
-              </w:rPr>
-              <w:t>-</w:t>
-            </w:r>
-            <w:r>
-              <w:rPr>
-                <w:rFonts w:asciiTheme="minorHAnsi" w:hAnsiTheme="minorHAnsi" w:cstheme="minorHAnsi"/>
-                <w:b w:val="0"/>
-                <w:sz w:val="22"/>
-              </w:rPr>
-              <w:t>0</w:t>
-            </w:r>
-            <w:r>
-              <w:rPr>
-                <w:rFonts w:asciiTheme="minorHAnsi" w:hAnsiTheme="minorHAnsi" w:cstheme="minorHAnsi"/>
-                <w:b w:val="0"/>
-                <w:sz w:val="22"/>
-              </w:rPr>
-              <w:t>3</w:t>
-            </w:r>
-            <w:r>
-              <w:rPr>
-                <w:rFonts w:asciiTheme="minorHAnsi" w:hAnsiTheme="minorHAnsi" w:cstheme="minorHAnsi"/>
-                <w:b w:val="0"/>
-                <w:sz w:val="22"/>
-              </w:rPr>
-              <w:t>-2024</w:t>
+              <w:t>}</w:t>
             </w:r>
           </w:p>
         </w:tc>
@@ -4525,127 +4543,90 @@
                 <w:b w:val="0"/>
                 <w:sz w:val="22"/>
               </w:rPr>
-              <w:t>06</w:t>
-            </w:r>
+              <w:t>{</w:t>
+            </w:r>
+            <w:proofErr w:type="spellStart"/>
             <w:r>
               <w:rPr>
                 <w:rFonts w:asciiTheme="minorHAnsi" w:hAnsiTheme="minorHAnsi" w:cstheme="minorHAnsi"/>
                 <w:b w:val="0"/>
                 <w:sz w:val="22"/>
               </w:rPr>
-              <w:t>:</w:t>
-            </w:r>
+              <w:t>currentTest_startTime</w:t>
+            </w:r>
+            <w:proofErr w:type="spellEnd"/>
             <w:r>
               <w:rPr>
                 <w:rFonts w:asciiTheme="minorHAnsi" w:hAnsiTheme="minorHAnsi" w:cstheme="minorHAnsi"/>
                 <w:b w:val="0"/>
                 <w:sz w:val="22"/>
               </w:rPr>
-              <w:t>4</w:t>
-            </w:r>
+              <w:t>}</w:t>
+            </w:r>
+          </w:p>
+        </w:tc>
+        <w:tc>
+          <w:tcPr>
+            <w:tcW w:w="1627" w:type="dxa"/>
+            <w:vAlign w:val="center"/>
+          </w:tcPr>
+          <w:p>
+            <w:pPr>
+              <w:pStyle w:val="Heading1"/>
+              <w:jc w:val="both"/>
+              <w:rPr>
+                <w:rFonts w:asciiTheme="minorHAnsi" w:hAnsiTheme="minorHAnsi" w:cstheme="minorHAnsi"/>
+                <w:sz w:val="22"/>
+              </w:rPr>
+            </w:pPr>
+            <w:r>
+              <w:rPr>
+                <w:rFonts w:asciiTheme="minorHAnsi" w:hAnsiTheme="minorHAnsi" w:cstheme="minorHAnsi"/>
+                <w:sz w:val="22"/>
+              </w:rPr>
+              <w:t>TEST END TIME</w:t>
+            </w:r>
+          </w:p>
+        </w:tc>
+        <w:tc>
+          <w:tcPr>
+            <w:tcW w:w="2618" w:type="dxa"/>
+            <w:vAlign w:val="center"/>
+          </w:tcPr>
+          <w:p>
+            <w:pPr>
+              <w:pStyle w:val="Heading1"/>
+              <w:jc w:val="both"/>
+              <w:rPr>
+                <w:rFonts w:cstheme="minorHAnsi"/>
+                <w:lang w:val="en-IN"/>
+              </w:rPr>
+            </w:pPr>
             <w:r>
               <w:rPr>
                 <w:rFonts w:asciiTheme="minorHAnsi" w:hAnsiTheme="minorHAnsi" w:cstheme="minorHAnsi"/>
                 <w:b w:val="0"/>
                 <w:sz w:val="22"/>
               </w:rPr>
-              <w:t xml:space="preserve">0 </w:t>
-            </w:r>
+              <w:t>{</w:t>
+            </w:r>
+            <w:proofErr w:type="spellStart"/>
             <w:r>
               <w:rPr>
                 <w:rFonts w:asciiTheme="minorHAnsi" w:hAnsiTheme="minorHAnsi" w:cstheme="minorHAnsi"/>
                 <w:b w:val="0"/>
                 <w:sz w:val="22"/>
               </w:rPr>
-              <w:t>P</w:t>
-            </w:r>
+              <w:t>currentTest_endTime</w:t>
+            </w:r>
+            <w:proofErr w:type="spellEnd"/>
             <w:r>
               <w:rPr>
                 <w:rFonts w:asciiTheme="minorHAnsi" w:hAnsiTheme="minorHAnsi" w:cstheme="minorHAnsi"/>
                 <w:b w:val="0"/>
                 <w:sz w:val="22"/>
               </w:rPr>
-              <w:t>M</w:t>
-            </w:r>
-          </w:p>
-        </w:tc>
-        <w:tc>
-          <w:tcPr>
-            <w:tcW w:w="1627" w:type="dxa"/>
-            <w:vAlign w:val="center"/>
-          </w:tcPr>
-          <w:p>
-            <w:pPr>
-              <w:pStyle w:val="Heading1"/>
-              <w:jc w:val="both"/>
-              <w:rPr>
-                <w:rFonts w:asciiTheme="minorHAnsi" w:hAnsiTheme="minorHAnsi" w:cstheme="minorHAnsi"/>
-                <w:sz w:val="22"/>
-              </w:rPr>
-            </w:pPr>
-            <w:r>
-              <w:rPr>
-                <w:rFonts w:asciiTheme="minorHAnsi" w:hAnsiTheme="minorHAnsi" w:cstheme="minorHAnsi"/>
-                <w:sz w:val="22"/>
-              </w:rPr>
-              <w:t>TEST END TIME</w:t>
-            </w:r>
-          </w:p>
-        </w:tc>
-        <w:tc>
-          <w:tcPr>
-            <w:tcW w:w="2618" w:type="dxa"/>
-            <w:vAlign w:val="center"/>
-          </w:tcPr>
-          <w:p>
-            <w:pPr>
-              <w:pStyle w:val="Heading1"/>
-              <w:jc w:val="both"/>
-              <w:rPr>
-                <w:rFonts w:asciiTheme="minorHAnsi" w:hAnsiTheme="minorHAnsi" w:cstheme="minorHAnsi"/>
-                <w:b w:val="0"/>
-                <w:sz w:val="22"/>
-              </w:rPr>
-            </w:pPr>
-            <w:r>
-              <w:rPr>
-                <w:rFonts w:asciiTheme="minorHAnsi" w:hAnsiTheme="minorHAnsi" w:cstheme="minorHAnsi"/>
-                <w:b w:val="0"/>
-                <w:sz w:val="22"/>
-              </w:rPr>
-              <w:t>12</w:t>
-            </w:r>
-            <w:r>
-              <w:rPr>
-                <w:rFonts w:asciiTheme="minorHAnsi" w:hAnsiTheme="minorHAnsi" w:cstheme="minorHAnsi"/>
-                <w:b w:val="0"/>
-                <w:sz w:val="22"/>
-              </w:rPr>
-              <w:t>:</w:t>
-            </w:r>
-            <w:r>
-              <w:rPr>
-                <w:rFonts w:asciiTheme="minorHAnsi" w:hAnsiTheme="minorHAnsi" w:cstheme="minorHAnsi"/>
-                <w:b w:val="0"/>
-                <w:sz w:val="22"/>
-              </w:rPr>
-              <w:t xml:space="preserve">50 </w:t>
-            </w:r>
-            <w:r>
-              <w:rPr>
-                <w:rFonts w:asciiTheme="minorHAnsi" w:hAnsiTheme="minorHAnsi" w:cstheme="minorHAnsi"/>
-                <w:b w:val="0"/>
-                <w:sz w:val="22"/>
-              </w:rPr>
-              <w:t>A</w:t>
-            </w:r>
-            <w:r>
-              <w:rPr>
-                <w:rFonts w:asciiTheme="minorHAnsi" w:hAnsiTheme="minorHAnsi" w:cstheme="minorHAnsi"/>
-                <w:b w:val="0"/>
-                <w:sz w:val="22"/>
-              </w:rPr>
-              <w:t>M</w:t>
+              <w:t>}</w:t>
             </w:r>
           </w:p>
         </w:tc>
@@ -4684,48 +4665,91 @@
           </w:tcPr>
           <w:p>
             <w:pPr>
-              <w:pStyle w:val="Heading1"/>
-              <w:jc w:val="both"/>
-              <w:rPr>
-                <w:rFonts w:asciiTheme="minorHAnsi" w:hAnsiTheme="minorHAnsi" w:cstheme="minorHAnsi"/>
-                <w:b w:val="0"/>
-                <w:bCs w:val="0"/>
-                <w:sz w:val="21"/>
-                <w:szCs w:val="21"/>
-              </w:rPr>
-            </w:pPr>
-            <w:r>
-              <w:rPr>
-                <w:rFonts w:asciiTheme="minorHAnsi" w:hAnsiTheme="minorHAnsi" w:cstheme="minorHAnsi"/>
-                <w:b w:val="0"/>
-                <w:bCs w:val="0"/>
-                <w:sz w:val="21"/>
-                <w:szCs w:val="21"/>
-              </w:rPr>
-              <w:t>Temperature: -40⁰C with soaking for 1hour in power OFF condition and power ON condition in last 15 mins</w:t>
-            </w:r>
-          </w:p>
-          <w:p>
-            <w:pPr>
-              <w:pStyle w:val="Heading1"/>
-              <w:jc w:val="both"/>
-              <w:rPr>
-                <w:rFonts w:asciiTheme="minorHAnsi" w:hAnsiTheme="minorHAnsi" w:cstheme="minorHAnsi"/>
-                <w:b w:val="0"/>
-                <w:bCs w:val="0"/>
-                <w:sz w:val="21"/>
-                <w:szCs w:val="21"/>
-              </w:rPr>
-            </w:pPr>
-            <w:r>
-              <w:rPr>
-                <w:rFonts w:asciiTheme="minorHAnsi" w:hAnsiTheme="minorHAnsi" w:cstheme="minorHAnsi"/>
-                <w:b w:val="0"/>
-                <w:bCs w:val="0"/>
-                <w:sz w:val="21"/>
-                <w:szCs w:val="21"/>
-              </w:rPr>
-              <w:t>No of Cycles: 3</w:t>
+              <w:autoSpaceDE w:val="0"/>
+              <w:autoSpaceDN w:val="0"/>
+              <w:adjustRightInd w:val="0"/>
+              <w:rPr>
+                <w:rFonts w:cstheme="minorHAnsi"/>
+                <w:sz w:val="21"/>
+                <w:szCs w:val="21"/>
+                <w:lang w:val="en-IN"/>
+              </w:rPr>
+            </w:pPr>
+            <w:r>
+              <w:rPr>
+                <w:rFonts w:cstheme="minorHAnsi"/>
+                <w:sz w:val="21"/>
+                <w:szCs w:val="21"/>
+                <w:lang w:val="en-IN"/>
+              </w:rPr>
+              <w:t>{#</w:t>
+            </w:r>
+            <w:proofErr w:type="gramStart"/>
+            <w:r>
+              <w:rPr>
+                <w:rFonts w:cstheme="minorHAnsi"/>
+                <w:sz w:val="21"/>
+                <w:szCs w:val="21"/>
+                <w:lang w:val="en-IN"/>
+              </w:rPr>
+              <w:t>testRows}</w:t>
+            </w:r>
+            <w:r>
+              <w:rPr>
+                <w:rFonts w:cstheme="minorHAnsi"/>
+                <w:sz w:val="21"/>
+                <w:szCs w:val="21"/>
+              </w:rPr>
+              <w:t>{</w:t>
+            </w:r>
+            <w:proofErr w:type="spellStart"/>
+            <w:proofErr w:type="gramEnd"/>
+            <w:r>
+              <w:rPr>
+                <w:rFonts w:cstheme="minorHAnsi"/>
+                <w:sz w:val="21"/>
+                <w:szCs w:val="21"/>
+                <w:lang w:val="en-IN"/>
+              </w:rPr>
+              <w:t>testProfile</w:t>
+            </w:r>
+            <w:proofErr w:type="spellEnd"/>
+            <w:r>
+              <w:rPr>
+                <w:rFonts w:cstheme="minorHAnsi"/>
+                <w:sz w:val="21"/>
+                <w:szCs w:val="21"/>
+              </w:rPr>
+              <w:t>}</w:t>
+            </w:r>
+            <w:r>
+              <w:rPr>
+                <w:rFonts w:cstheme="minorHAnsi"/>
+                <w:sz w:val="21"/>
+                <w:szCs w:val="21"/>
+                <w:lang w:val="en-IN"/>
+              </w:rPr>
+              <w:t>{/</w:t>
+            </w:r>
+            <w:proofErr w:type="spellStart"/>
+            <w:r>
+              <w:rPr>
+                <w:rFonts w:cstheme="minorHAnsi"/>
+                <w:sz w:val="21"/>
+                <w:szCs w:val="21"/>
+                <w:lang w:val="en-IN"/>
+              </w:rPr>
+              <w:t>testRows</w:t>
+            </w:r>
+            <w:proofErr w:type="spellEnd"/>
+            <w:r>
+              <w:rPr>
+                <w:rFonts w:cstheme="minorHAnsi"/>
+                <w:sz w:val="21"/>
+                <w:szCs w:val="21"/>
+                <w:lang w:val="en-IN"/>
+              </w:rPr>
+              <w:t>}</w:t>
             </w:r>
           </w:p>
         </w:tc>
@@ -4933,7 +4957,7 @@
       </w:tr>
       <w:tr>
         <w:trPr>
-          <w:trHeight w:val="258"/>
+          <w:trHeight w:val="624"/>
         </w:trPr>
         <w:tc>
           <w:tcPr>
@@ -5019,14 +5043,6 @@
                 <w:szCs w:val="21"/>
               </w:rPr>
             </w:pPr>
-            <w:r>
-              <w:rPr>
-                <w:rFonts w:cstheme="minorHAnsi"/>
-                <w:sz w:val="21"/>
-                <w:szCs w:val="21"/>
-              </w:rPr>
-              <w:t>02</w:t>
-            </w:r>
           </w:p>
         </w:tc>
         <w:tc>
@@ -5046,6 +5062,19 @@
               <w:autoSpaceDN w:val="0"/>
               <w:adjustRightInd w:val="0"/>
               <w:spacing w:after="0"/>
+              <w:rPr>
+                <w:rFonts w:cstheme="minorHAnsi"/>
+                <w:sz w:val="21"/>
+                <w:szCs w:val="21"/>
+              </w:rPr>
+            </w:pPr>
+          </w:p>
+          <w:p>
+            <w:pPr>
+              <w:autoSpaceDE w:val="0"/>
+              <w:autoSpaceDN w:val="0"/>
+              <w:adjustRightInd w:val="0"/>
+              <w:spacing w:after="0"/>
               <w:jc w:val="center"/>
               <w:rPr>
                 <w:rFonts w:cstheme="minorHAnsi"/>
@@ -5059,48 +5088,41 @@
                 <w:sz w:val="21"/>
                 <w:szCs w:val="21"/>
               </w:rPr>
-              <w:t>1223-00</w:t>
-            </w:r>
+              <w:t>{</w:t>
+            </w:r>
+            <w:proofErr w:type="spellStart"/>
+            <w:r>
+              <w:rPr>
+                <w:rFonts w:ascii="Times New Roman" w:eastAsia="Times New Roman" w:hAnsi="Times New Roman" w:cstheme="minorHAnsi"/>
+                <w:sz w:val="21"/>
+                <w:szCs w:val="21"/>
+                <w:lang w:eastAsia="en-US"/>
+              </w:rPr>
+              <w:t>currentTest_eutSerialNo</w:t>
+            </w:r>
+            <w:proofErr w:type="spellEnd"/>
             <w:r>
               <w:rPr>
                 <w:rFonts w:cstheme="minorHAnsi"/>
                 <w:sz w:val="21"/>
                 <w:szCs w:val="21"/>
               </w:rPr>
-              <w:t>49</w:t>
-            </w:r>
-            <w:r>
+              <w:t>}</w:t>
+            </w:r>
+          </w:p>
+          <w:p>
+            <w:pPr>
+              <w:autoSpaceDE w:val="0"/>
+              <w:autoSpaceDN w:val="0"/>
+              <w:adjustRightInd w:val="0"/>
+              <w:spacing w:after="0"/>
+              <w:jc w:val="center"/>
               <w:rPr>
                 <w:rFonts w:cstheme="minorHAnsi"/>
                 <w:sz w:val="21"/>
                 <w:szCs w:val="21"/>
               </w:rPr>
-              <w:t xml:space="preserve"> </w:t>
-            </w:r>
-            <w:r>
-              <w:rPr>
-                <w:rFonts w:cstheme="minorHAnsi"/>
-                <w:sz w:val="21"/>
-                <w:szCs w:val="21"/>
-              </w:rPr>
-              <w:t>&amp;</w:t>
-            </w:r>
-            <w:r>
-              <w:rPr>
-                <w:rFonts w:cstheme="minorHAnsi"/>
-                <w:sz w:val="21"/>
-                <w:szCs w:val="21"/>
-              </w:rPr>
-              <w:t xml:space="preserve"> 1223-005</w:t>
-            </w:r>
-            <w:r>
-              <w:rPr>
-                <w:rFonts w:cstheme="minorHAnsi"/>
-                <w:sz w:val="21"/>
-                <w:szCs w:val="21"/>
-              </w:rPr>
-              <w:t>0</w:t>
-            </w:r>
+            </w:pPr>
           </w:p>
         </w:tc>
       </w:tr>
@@ -5257,46 +5279,14 @@
       <w:pPr>
         <w:jc w:val="center"/>
         <w:rPr>
-          <w:lang w:eastAsia="en-US"/>
+          <w:lang w:val="en-US" w:eastAsia="en-US"/>
         </w:rPr>
       </w:pPr>
       <w:r>
         <w:rPr>
           <w:lang w:val="en-US" w:eastAsia="en-US"/>
         </w:rPr>
-        <w:t>Graph</w:t>
-      </w:r>
-      <w:r>
-        <w:rPr>
-          <w:lang w:val="en-US" w:eastAsia="en-US"/>
-        </w:rPr>
-        <w:t xml:space="preserve"> {</w:t>
-      </w:r>
-      <w:r>
-        <w:rPr>
-          <w:lang w:eastAsia="en-US"/>
-        </w:rPr>
-        <w:t>graphNumber</w:t>
-      </w:r>
-      <w:r>
-        <w:rPr>
-          <w:lang w:val="en-US" w:eastAsia="en-US"/>
-        </w:rPr>
-        <w:t>}: {%image}</w:t>
-      </w:r>
-    </w:p>
-    <w:p>
-      <w:pPr>
-        <w:jc w:val="center"/>
-        <w:rPr>
-          <w:lang w:val="en-US" w:eastAsia="en-US"/>
-        </w:rPr>
-      </w:pPr>
-      <w:r>
-        <w:rPr>
-          <w:lang w:val="en-US" w:eastAsia="en-US"/>
-        </w:rPr>
-        <w:t>Caption: {caption}</w:t>
+        <w:t>{%image}</w:t>
       </w:r>
     </w:p>
     <w:p>
@@ -5651,7 +5641,27 @@
         <w:sz w:val="20"/>
         <w:szCs w:val="20"/>
       </w:rPr>
-      <w:t>BE Analytic Solutions, B131/A, Devasandra Industrial Estate, Whitefield Rd, Mahadevapura, Bangalore -560048, India.</w:t>
+      <w:t xml:space="preserve">BE Analytic Solutions, B131/A, </w:t>
+    </w:r>
+    <w:proofErr w:type="spellStart"/>
+    <w:r>
+      <w:rPr>
+        <w:rFonts w:cstheme="minorHAnsi"/>
+        <w:b/>
+        <w:sz w:val="20"/>
+        <w:szCs w:val="20"/>
+      </w:rPr>
+      <w:t>Devasandra</w:t>
+    </w:r>
+    <w:proofErr w:type="spellEnd"/>
+    <w:r>
+      <w:rPr>
+        <w:rFonts w:cstheme="minorHAnsi"/>
+        <w:b/>
+        <w:sz w:val="20"/>
+        <w:szCs w:val="20"/>
+      </w:rPr>
+      <w:t xml:space="preserve"> Industrial Estate, Whitefield Rd, Mahadevapura, Bangalore -560048, India.</w:t>
     </w:r>
   </w:p>
   <w:p>
@@ -5715,27 +5725,14 @@
         <w:r>
           <w:t xml:space="preserve"> of </w:t>
         </w:r>
-        <w:r>
-          <w:fldChar w:fldCharType="begin"/>
-        </w:r>
-        <w:r>
-          <w:instrText xml:space="preserve"> NUMPAGES  </w:instrText>
-        </w:r>
-        <w:r>
-          <w:fldChar w:fldCharType="separate"/>
-        </w:r>
-        <w:r>
-          <w:rPr>
-            <w:noProof/>
-          </w:rPr>
-          <w:t>8</w:t>
-        </w:r>
-        <w:r>
-          <w:rPr>
-            <w:noProof/>
-          </w:rPr>
-          <w:fldChar w:fldCharType="end"/>
-        </w:r>
+        <w:fldSimple w:instr=" NUMPAGES  ">
+          <w:r>
+            <w:rPr>
+              <w:noProof/>
+            </w:rPr>
+            <w:t>8</w:t>
+          </w:r>
+        </w:fldSimple>
       </w:p>
     </w:sdtContent>
   </w:sdt>
@@ -5997,9 +5994,9 @@
             <w:spacing w:line="276" w:lineRule="auto"/>
             <w:jc w:val="center"/>
             <w:rPr>
-              <w:rFonts w:asciiTheme="minorHAnsi" w:hAnsiTheme="minorHAnsi"/>
               <w:b/>
               <w:color w:val="0070C0"/>
+              <w:lang w:val="en-IN"/>
             </w:rPr>
           </w:pPr>
           <w:r>
@@ -6032,7 +6029,33 @@
               <w:b/>
               <w:color w:val="0070C0"/>
             </w:rPr>
-            <w:t xml:space="preserve"> ____________</w:t>
+            <w:t xml:space="preserve"> </w:t>
+          </w:r>
+          <w:r>
+            <w:rPr>
+              <w:rFonts w:asciiTheme="minorHAnsi" w:hAnsiTheme="minorHAnsi"/>
+              <w:b/>
+              <w:color w:val="0070C0"/>
+            </w:rPr>
+            <w:t>{</w:t>
+          </w:r>
+          <w:proofErr w:type="spellStart"/>
+          <w:r>
+            <w:rPr>
+              <w:b/>
+              <w:color w:val="0070C0"/>
+              <w:lang w:val="en-IN"/>
+            </w:rPr>
+            <w:t>testDiscipline</w:t>
+          </w:r>
+          <w:proofErr w:type="spellEnd"/>
+          <w:r>
+            <w:rPr>
+              <w:b/>
+              <w:color w:val="0070C0"/>
+              <w:lang w:val="en-IN"/>
+            </w:rPr>
+            <w:t>}</w:t>
           </w:r>
         </w:p>
       </w:tc>
@@ -7742,7 +7765,7 @@
   <w:style w:type="paragraph" w:default="1" w:styleId="Normal">
     <w:name w:val="Normal"/>
     <w:qFormat/>
-    <w:rsid w:val="00A050CA"/>
+    <w:rsid w:val="00617772"/>
   </w:style>
   <w:style w:type="paragraph" w:styleId="Heading1">
     <w:name w:val="heading 1"/>

</xml_diff>